<commit_message>
Rename assignments and fix typos
</commit_message>
<xml_diff>
--- a/Assignments/Assignment03_WebRequests.docx
+++ b/Assignments/Assignment03_WebRequests.docx
@@ -48,8 +48,6 @@
       <w:r>
         <w:t>, 2017</w:t>
       </w:r>
-      <w:bookmarkStart w:id="0" w:name="_GoBack"/>
-      <w:bookmarkEnd w:id="0"/>
       <w:r>
         <w:br/>
       </w:r>
@@ -494,7 +492,12 @@
         <w:t xml:space="preserve">You should go see Star Wars Episode </w:t>
       </w:r>
       <w:r>
-        <w:t>Rouge Squadron when it comes out.</w:t>
+        <w:t>8</w:t>
+      </w:r>
+      <w:bookmarkStart w:id="0" w:name="_GoBack"/>
+      <w:bookmarkEnd w:id="0"/>
+      <w:r>
+        <w:t xml:space="preserve"> when it comes out.</w:t>
       </w:r>
     </w:p>
     <w:p>

</xml_diff>